<commit_message>
Added Backlog and database relation schematic
</commit_message>
<xml_diff>
--- a/Backlog/Backlog.docx
+++ b/Backlog/Backlog.docx
@@ -42,8 +42,6 @@
         </w:rPr>
         <w:t>Stories</w:t>
       </w:r>
-      <w:bookmarkStart w:id="0" w:name="_GoBack"/>
-      <w:bookmarkEnd w:id="0"/>
       <w:proofErr w:type="spellEnd"/>
     </w:p>
     <w:p>
@@ -331,43 +329,82 @@
       <w:pPr>
         <w:pStyle w:val="Lijstalinea"/>
         <w:numPr>
-          <w:ilvl w:val="0"/>
+          <w:ilvl w:val="1"/>
           <w:numId w:val="1"/>
         </w:numPr>
         <w:rPr>
-          <w:b/>
-          <w:sz w:val="28"/>
-        </w:rPr>
-      </w:pPr>
+          <w:sz w:val="28"/>
+        </w:rPr>
+      </w:pPr>
+      <w:r>
+        <w:rPr>
+          <w:sz w:val="28"/>
+        </w:rPr>
+        <w:t xml:space="preserve">Als een gebruiker wil ik een mobile </w:t>
+      </w:r>
       <w:proofErr w:type="spellStart"/>
       <w:r>
         <w:rPr>
-          <w:b/>
-          <w:sz w:val="28"/>
-        </w:rPr>
-        <w:t>Paypal</w:t>
+          <w:sz w:val="28"/>
+        </w:rPr>
+        <w:t>friendly</w:t>
       </w:r>
       <w:proofErr w:type="spellEnd"/>
       <w:r>
         <w:rPr>
-          <w:b/>
-          <w:sz w:val="28"/>
-        </w:rPr>
-        <w:t xml:space="preserve"> integratie </w:t>
-      </w:r>
-      <w:r>
-        <w:rPr>
-          <w:b/>
-          <w:sz w:val="28"/>
-        </w:rPr>
-        <w:sym w:font="Wingdings" w:char="F0E8"/>
-      </w:r>
-      <w:r>
-        <w:rPr>
-          <w:b/>
-          <w:sz w:val="28"/>
-        </w:rPr>
-        <w:t xml:space="preserve"> 3 punten</w:t>
+          <w:sz w:val="28"/>
+        </w:rPr>
+        <w:t xml:space="preserve"> dashboard hebben zodat ik dit zowel op gsm als pc kan raadplegen.</w:t>
+      </w:r>
+    </w:p>
+    <w:p>
+      <w:pPr>
+        <w:pStyle w:val="Lijstalinea"/>
+        <w:numPr>
+          <w:ilvl w:val="1"/>
+          <w:numId w:val="1"/>
+        </w:numPr>
+        <w:rPr>
+          <w:sz w:val="28"/>
+        </w:rPr>
+      </w:pPr>
+      <w:r>
+        <w:rPr>
+          <w:sz w:val="28"/>
+        </w:rPr>
+        <w:t xml:space="preserve">Engineering </w:t>
+      </w:r>
+      <w:proofErr w:type="spellStart"/>
+      <w:r>
+        <w:rPr>
+          <w:sz w:val="28"/>
+        </w:rPr>
+        <w:t>task</w:t>
+      </w:r>
+      <w:proofErr w:type="spellEnd"/>
+      <w:r>
+        <w:rPr>
+          <w:sz w:val="28"/>
+        </w:rPr>
+        <w:t>:</w:t>
+      </w:r>
+    </w:p>
+    <w:p>
+      <w:pPr>
+        <w:pStyle w:val="Lijstalinea"/>
+        <w:numPr>
+          <w:ilvl w:val="2"/>
+          <w:numId w:val="1"/>
+        </w:numPr>
+        <w:rPr>
+          <w:sz w:val="28"/>
+        </w:rPr>
+      </w:pPr>
+      <w:r>
+        <w:rPr>
+          <w:sz w:val="28"/>
+        </w:rPr>
+        <w:t>Integratie met andere dashboarden</w:t>
       </w:r>
     </w:p>
     <w:p>
@@ -382,12 +419,21 @@
           <w:sz w:val="28"/>
         </w:rPr>
       </w:pPr>
-      <w:r>
-        <w:rPr>
-          <w:b/>
-          <w:sz w:val="28"/>
-        </w:rPr>
-        <w:t xml:space="preserve">Elektronische betaling integratie </w:t>
+      <w:proofErr w:type="spellStart"/>
+      <w:r>
+        <w:rPr>
+          <w:b/>
+          <w:sz w:val="28"/>
+        </w:rPr>
+        <w:t>Paypal</w:t>
+      </w:r>
+      <w:proofErr w:type="spellEnd"/>
+      <w:r>
+        <w:rPr>
+          <w:b/>
+          <w:sz w:val="28"/>
+        </w:rPr>
+        <w:t xml:space="preserve"> integratie </w:t>
       </w:r>
       <w:r>
         <w:rPr>
@@ -401,7 +447,25 @@
           <w:b/>
           <w:sz w:val="28"/>
         </w:rPr>
-        <w:t xml:space="preserve"> 4 punten</w:t>
+        <w:t xml:space="preserve"> 3 punten</w:t>
+      </w:r>
+    </w:p>
+    <w:p>
+      <w:pPr>
+        <w:pStyle w:val="Lijstalinea"/>
+        <w:numPr>
+          <w:ilvl w:val="1"/>
+          <w:numId w:val="1"/>
+        </w:numPr>
+        <w:rPr>
+          <w:sz w:val="28"/>
+        </w:rPr>
+      </w:pPr>
+      <w:r>
+        <w:rPr>
+          <w:sz w:val="28"/>
+        </w:rPr>
+        <w:t>Als een gebruiker wil ik PayPal-integratie zodat ik makkelijk geld kan ontvangen en uitgeven.</w:t>
       </w:r>
     </w:p>
     <w:p>
@@ -421,6 +485,65 @@
           <w:b/>
           <w:sz w:val="28"/>
         </w:rPr>
+        <w:t xml:space="preserve">Elektronische betaling integratie </w:t>
+      </w:r>
+      <w:r>
+        <w:rPr>
+          <w:b/>
+          <w:sz w:val="28"/>
+        </w:rPr>
+        <w:sym w:font="Wingdings" w:char="F0E8"/>
+      </w:r>
+      <w:r>
+        <w:rPr>
+          <w:b/>
+          <w:sz w:val="28"/>
+        </w:rPr>
+        <w:t xml:space="preserve"> 4 punten</w:t>
+      </w:r>
+    </w:p>
+    <w:p>
+      <w:pPr>
+        <w:pStyle w:val="Lijstalinea"/>
+        <w:numPr>
+          <w:ilvl w:val="1"/>
+          <w:numId w:val="1"/>
+        </w:numPr>
+        <w:rPr>
+          <w:sz w:val="28"/>
+        </w:rPr>
+      </w:pPr>
+      <w:r>
+        <w:rPr>
+          <w:sz w:val="28"/>
+        </w:rPr>
+        <w:t>Als een gebruiker wil ik digitale betaling integratie zodat ik makkelijk elektronisch kan betalen.</w:t>
+      </w:r>
+    </w:p>
+    <w:p>
+      <w:pPr>
+        <w:pStyle w:val="Lijstalinea"/>
+        <w:numPr>
+          <w:ilvl w:val="0"/>
+          <w:numId w:val="1"/>
+        </w:numPr>
+        <w:rPr>
+          <w:b/>
+          <w:sz w:val="28"/>
+        </w:rPr>
+      </w:pPr>
+      <w:r>
+        <w:rPr>
+          <w:b/>
+          <w:sz w:val="28"/>
+        </w:rPr>
+        <w:t xml:space="preserve">Live </w:t>
+      </w:r>
+      <w:r>
+        <w:rPr>
+          <w:b/>
+          <w:sz w:val="28"/>
+        </w:rPr>
         <w:t xml:space="preserve">Locatie API integreren </w:t>
       </w:r>
       <w:r>
@@ -435,81 +558,196 @@
           <w:b/>
           <w:sz w:val="28"/>
         </w:rPr>
-        <w:t xml:space="preserve"> 3 punten</w:t>
-      </w:r>
-    </w:p>
-    <w:p>
-      <w:pPr>
-        <w:rPr>
-          <w:sz w:val="28"/>
-        </w:rPr>
-      </w:pPr>
-      <w:r>
-        <w:rPr>
-          <w:sz w:val="28"/>
-        </w:rPr>
-        <w:t>Als een gebruiker wil ik de inventaris zien van de driver zodat ik zien welk ijs hij / zij heeft.</w:t>
-      </w:r>
-    </w:p>
-    <w:p>
-      <w:pPr>
-        <w:rPr>
-          <w:sz w:val="28"/>
-        </w:rPr>
-      </w:pPr>
-      <w:r>
-        <w:rPr>
-          <w:sz w:val="28"/>
-        </w:rPr>
-        <w:t xml:space="preserve">Als een gebruiker wil ik een mobile </w:t>
+        <w:t xml:space="preserve"> 8</w:t>
+      </w:r>
+      <w:r>
+        <w:rPr>
+          <w:b/>
+          <w:sz w:val="28"/>
+        </w:rPr>
+        <w:t xml:space="preserve"> punten</w:t>
+      </w:r>
+    </w:p>
+    <w:p>
+      <w:pPr>
+        <w:pStyle w:val="Lijstalinea"/>
+        <w:numPr>
+          <w:ilvl w:val="1"/>
+          <w:numId w:val="1"/>
+        </w:numPr>
+        <w:rPr>
+          <w:sz w:val="28"/>
+        </w:rPr>
+      </w:pPr>
+      <w:r>
+        <w:rPr>
+          <w:sz w:val="28"/>
+        </w:rPr>
+        <w:t>Als een gebruiker wil ik locatieservices integratie zodat ik klanten / drivers makkelijk in de buurt kan terug vinden.</w:t>
+      </w:r>
+    </w:p>
+    <w:p>
+      <w:pPr>
+        <w:pStyle w:val="Lijstalinea"/>
+        <w:numPr>
+          <w:ilvl w:val="1"/>
+          <w:numId w:val="1"/>
+        </w:numPr>
+        <w:rPr>
+          <w:sz w:val="28"/>
+        </w:rPr>
+      </w:pPr>
+      <w:r>
+        <w:rPr>
+          <w:sz w:val="28"/>
+        </w:rPr>
+        <w:t>als een klant wil ik al de nabije ijskarren op een map kunnen zien.</w:t>
+      </w:r>
+    </w:p>
+    <w:p>
+      <w:pPr>
+        <w:pStyle w:val="Lijstalinea"/>
+        <w:ind w:left="1440"/>
+        <w:rPr>
+          <w:sz w:val="28"/>
+        </w:rPr>
+      </w:pPr>
+    </w:p>
+    <w:p>
+      <w:pPr>
+        <w:rPr>
+          <w:sz w:val="28"/>
+        </w:rPr>
+      </w:pPr>
+      <w:r>
+        <w:rPr>
+          <w:sz w:val="28"/>
+        </w:rPr>
+        <w:t xml:space="preserve">Als een </w:t>
       </w:r>
       <w:proofErr w:type="spellStart"/>
       <w:r>
         <w:rPr>
           <w:sz w:val="28"/>
         </w:rPr>
-        <w:t>friendly</w:t>
+        <w:t>developer</w:t>
       </w:r>
       <w:proofErr w:type="spellEnd"/>
       <w:r>
         <w:rPr>
           <w:sz w:val="28"/>
         </w:rPr>
-        <w:t xml:space="preserve"> dashboard hebben zodat ik dit zowel op gsm als pc kan raadplegen.</w:t>
-      </w:r>
-    </w:p>
-    <w:p>
-      <w:pPr>
-        <w:rPr>
-          <w:b/>
-          <w:sz w:val="28"/>
-        </w:rPr>
-      </w:pPr>
-      <w:r>
-        <w:rPr>
-          <w:b/>
-          <w:sz w:val="28"/>
-        </w:rPr>
-        <w:t>10 punten</w:t>
-      </w:r>
-    </w:p>
-    <w:p>
-      <w:pPr>
-        <w:rPr>
-          <w:sz w:val="28"/>
-        </w:rPr>
-      </w:pPr>
-      <w:r>
-        <w:rPr>
-          <w:sz w:val="28"/>
-        </w:rPr>
-        <w:t xml:space="preserve">Als een gebruiker wil ik PayPal-integratie zodat ik </w:t>
-      </w:r>
-      <w:r>
-        <w:rPr>
-          <w:sz w:val="28"/>
-        </w:rPr>
-        <w:t>makkelijk geld kan ontvangen en uitgeven.</w:t>
+        <w:t xml:space="preserve"> wil ik een DB waarop mijn beschikbaarheid, stock en gebruikers wordt opgeslagen. </w:t>
+      </w:r>
+    </w:p>
+    <w:p>
+      <w:pPr>
+        <w:rPr>
+          <w:b/>
+          <w:sz w:val="28"/>
+        </w:rPr>
+      </w:pPr>
+      <w:r>
+        <w:rPr>
+          <w:b/>
+          <w:sz w:val="28"/>
+        </w:rPr>
+        <w:t>4</w:t>
+      </w:r>
+      <w:r>
+        <w:rPr>
+          <w:b/>
+          <w:sz w:val="28"/>
+        </w:rPr>
+        <w:t xml:space="preserve"> punten</w:t>
+      </w:r>
+    </w:p>
+    <w:p>
+      <w:pPr>
+        <w:rPr>
+          <w:sz w:val="28"/>
+        </w:rPr>
+      </w:pPr>
+      <w:r>
+        <w:rPr>
+          <w:sz w:val="28"/>
+        </w:rPr>
+        <w:t xml:space="preserve">Als een </w:t>
+      </w:r>
+      <w:proofErr w:type="spellStart"/>
+      <w:r>
+        <w:rPr>
+          <w:sz w:val="28"/>
+        </w:rPr>
+        <w:t>developer</w:t>
+      </w:r>
+      <w:proofErr w:type="spellEnd"/>
+      <w:r>
+        <w:rPr>
+          <w:sz w:val="28"/>
+        </w:rPr>
+        <w:t xml:space="preserve"> wil ik de real time locatie gegevens op kunnen slagen in een database (met </w:t>
+      </w:r>
+      <w:proofErr w:type="spellStart"/>
+      <w:r>
+        <w:rPr>
+          <w:sz w:val="28"/>
+        </w:rPr>
+        <w:t>timestamps</w:t>
+      </w:r>
+      <w:proofErr w:type="spellEnd"/>
+      <w:r>
+        <w:rPr>
+          <w:sz w:val="28"/>
+        </w:rPr>
+        <w:t>)</w:t>
+      </w:r>
+      <w:r>
+        <w:rPr>
+          <w:sz w:val="28"/>
+        </w:rPr>
+        <w:t xml:space="preserve"> </w:t>
+      </w:r>
+    </w:p>
+    <w:p>
+      <w:pPr>
+        <w:rPr>
+          <w:b/>
+          <w:sz w:val="28"/>
+        </w:rPr>
+      </w:pPr>
+      <w:r>
+        <w:rPr>
+          <w:b/>
+          <w:sz w:val="28"/>
+        </w:rPr>
+        <w:t xml:space="preserve">3 </w:t>
+      </w:r>
+      <w:r>
+        <w:rPr>
+          <w:b/>
+          <w:sz w:val="28"/>
+        </w:rPr>
+        <w:t xml:space="preserve"> punten</w:t>
+      </w:r>
+    </w:p>
+    <w:p>
+      <w:pPr>
+        <w:rPr>
+          <w:sz w:val="28"/>
+        </w:rPr>
+      </w:pPr>
+      <w:r>
+        <w:rPr>
+          <w:sz w:val="28"/>
+        </w:rPr>
+        <w:t xml:space="preserve">Als klant wil ik evenementen </w:t>
+      </w:r>
+      <w:r>
+        <w:rPr>
+          <w:sz w:val="28"/>
+        </w:rPr>
+        <w:t>kunnen aanvragen zodat ik een driver kan inhuren voor een evenement.</w:t>
       </w:r>
     </w:p>
     <w:p>
@@ -533,167 +771,57 @@
           <w:sz w:val="28"/>
         </w:rPr>
       </w:pPr>
-      <w:r>
-        <w:rPr>
-          <w:sz w:val="28"/>
-        </w:rPr>
-        <w:t>Als een gebruiker wil ik digitale betaling integratie zodat ik makkelijk elektronisch kan betalen.</w:t>
-      </w:r>
-    </w:p>
-    <w:p>
-      <w:pPr>
-        <w:rPr>
-          <w:b/>
-          <w:sz w:val="28"/>
-        </w:rPr>
-      </w:pPr>
-      <w:r>
-        <w:rPr>
-          <w:b/>
-          <w:sz w:val="28"/>
-        </w:rPr>
-        <w:t>4 punten</w:t>
-      </w:r>
-    </w:p>
-    <w:p>
-      <w:pPr>
-        <w:rPr>
-          <w:sz w:val="28"/>
-        </w:rPr>
-      </w:pPr>
-      <w:r>
-        <w:rPr>
-          <w:sz w:val="28"/>
-        </w:rPr>
-        <w:t>Als een gebruiker wil</w:t>
-      </w:r>
-      <w:r>
-        <w:rPr>
-          <w:sz w:val="28"/>
-        </w:rPr>
-        <w:t xml:space="preserve"> ik locatieservices integratie zodat ik klanten / drivers makkelijk in de buurt kan terug vinden.</w:t>
-      </w:r>
-    </w:p>
-    <w:p>
-      <w:pPr>
-        <w:rPr>
-          <w:b/>
-          <w:sz w:val="28"/>
-        </w:rPr>
-      </w:pPr>
-      <w:r>
-        <w:rPr>
-          <w:b/>
-          <w:sz w:val="28"/>
-        </w:rPr>
-        <w:t>3 punten</w:t>
-      </w:r>
-    </w:p>
-    <w:p>
-      <w:pPr>
-        <w:rPr>
-          <w:sz w:val="28"/>
-        </w:rPr>
-      </w:pPr>
-      <w:r>
-        <w:rPr>
-          <w:sz w:val="28"/>
-        </w:rPr>
-        <w:t xml:space="preserve">Als klant wil ik evenementen </w:t>
-      </w:r>
-      <w:r>
-        <w:rPr>
-          <w:sz w:val="28"/>
-        </w:rPr>
-        <w:t>kunnen aanvragen zodat ik een driver kan inhuren voor een evenement.</w:t>
-      </w:r>
-    </w:p>
-    <w:p>
-      <w:pPr>
-        <w:rPr>
-          <w:sz w:val="28"/>
-        </w:rPr>
-      </w:pPr>
-      <w:r>
-        <w:rPr>
-          <w:sz w:val="28"/>
-        </w:rPr>
-        <w:t xml:space="preserve">Als een </w:t>
-      </w:r>
-      <w:proofErr w:type="spellStart"/>
-      <w:r>
-        <w:rPr>
-          <w:sz w:val="28"/>
-        </w:rPr>
-        <w:t>developper</w:t>
-      </w:r>
-      <w:proofErr w:type="spellEnd"/>
-      <w:r>
-        <w:rPr>
-          <w:sz w:val="28"/>
-        </w:rPr>
-        <w:t xml:space="preserve"> wil ik een </w:t>
-      </w:r>
-      <w:r>
-        <w:rPr>
-          <w:sz w:val="28"/>
-        </w:rPr>
-        <w:t>DB waarop mijn beschikbaarheid,</w:t>
-      </w:r>
-      <w:r>
-        <w:rPr>
-          <w:sz w:val="28"/>
-        </w:rPr>
-        <w:t xml:space="preserve"> stock</w:t>
-      </w:r>
-      <w:r>
-        <w:rPr>
-          <w:sz w:val="28"/>
-        </w:rPr>
-        <w:t xml:space="preserve"> en gebruikers</w:t>
-      </w:r>
-      <w:r>
-        <w:rPr>
-          <w:sz w:val="28"/>
-        </w:rPr>
-        <w:t xml:space="preserve"> wordt opgeslagen.</w:t>
-      </w:r>
-      <w:r>
-        <w:rPr>
-          <w:sz w:val="28"/>
-        </w:rPr>
-        <w:t xml:space="preserve"> </w:t>
-      </w:r>
-    </w:p>
-    <w:p>
-      <w:pPr>
-        <w:rPr>
-          <w:b/>
-          <w:sz w:val="28"/>
-        </w:rPr>
-      </w:pPr>
-      <w:r>
-        <w:rPr>
-          <w:b/>
-          <w:sz w:val="28"/>
-        </w:rPr>
-        <w:t>3 punten</w:t>
-      </w:r>
-    </w:p>
-    <w:p>
-      <w:pPr>
-        <w:rPr>
-          <w:sz w:val="28"/>
-        </w:rPr>
-      </w:pPr>
-    </w:p>
-    <w:p>
-      <w:pPr>
-        <w:rPr>
-          <w:b/>
-          <w:sz w:val="28"/>
-        </w:rPr>
-      </w:pPr>
+    </w:p>
+    <w:p>
+      <w:pPr>
+        <w:rPr>
+          <w:b/>
+          <w:sz w:val="28"/>
+        </w:rPr>
+      </w:pPr>
+      <w:bookmarkStart w:id="0" w:name="_GoBack"/>
+      <w:r>
+        <w:rPr>
+          <w:noProof/>
+        </w:rPr>
+        <w:lastRenderedPageBreak/>
+        <w:drawing>
+          <wp:inline distT="0" distB="0" distL="0" distR="0" wp14:anchorId="3D0D0223" wp14:editId="6EE9E2FA">
+            <wp:extent cx="9504242" cy="6168538"/>
+            <wp:effectExtent l="0" t="8572" r="0" b="0"/>
+            <wp:docPr id="1" name="Afbeelding 1"/>
+            <wp:cNvGraphicFramePr>
+              <a:graphicFrameLocks xmlns:a="http://schemas.openxmlformats.org/drawingml/2006/main" noChangeAspect="1"/>
+            </wp:cNvGraphicFramePr>
+            <a:graphic xmlns:a="http://schemas.openxmlformats.org/drawingml/2006/main">
+              <a:graphicData uri="http://schemas.openxmlformats.org/drawingml/2006/picture">
+                <pic:pic xmlns:pic="http://schemas.openxmlformats.org/drawingml/2006/picture">
+                  <pic:nvPicPr>
+                    <pic:cNvPr id="1" name=""/>
+                    <pic:cNvPicPr/>
+                  </pic:nvPicPr>
+                  <pic:blipFill>
+                    <a:blip r:embed="rId5"/>
+                    <a:stretch>
+                      <a:fillRect/>
+                    </a:stretch>
+                  </pic:blipFill>
+                  <pic:spPr>
+                    <a:xfrm rot="5400000">
+                      <a:off x="0" y="0"/>
+                      <a:ext cx="9530822" cy="6185789"/>
+                    </a:xfrm>
+                    <a:prstGeom prst="rect">
+                      <a:avLst/>
+                    </a:prstGeom>
+                  </pic:spPr>
+                </pic:pic>
+              </a:graphicData>
+            </a:graphic>
+          </wp:inline>
+        </w:drawing>
+      </w:r>
+      <w:bookmarkEnd w:id="0"/>
     </w:p>
     <w:sectPr>
       <w:pgSz w:w="11906" w:h="16838"/>
@@ -735,7 +863,7 @@
         <w:rFonts w:ascii="Courier New" w:hAnsi="Courier New" w:cs="Courier New" w:hint="default"/>
       </w:rPr>
     </w:lvl>
-    <w:lvl w:ilvl="2" w:tplc="04090005" w:tentative="1">
+    <w:lvl w:ilvl="2" w:tplc="04090005">
       <w:start w:val="1"/>
       <w:numFmt w:val="bullet"/>
       <w:lvlText w:val=""/>

</xml_diff>